<commit_message>
Mass and charge balance for all reactions
</commit_message>
<xml_diff>
--- a/docs/manuscript/SI.Table.02-species.docx
+++ b/docs/manuscript/SI.Table.02-species.docx
@@ -1739,43 +1739,52 @@
               <w:spacing w:lineRule="auto" w:line="240"/>
               <w:jc w:val="left"/>
               <w:rPr>
-                <w:rFonts w:cs="Calibri" w:ascii="Times New Roman" w:hAnsi="Times New Roman"/>
-                <w:color w:val="000000"/>
-                <w:sz w:val="20"/>
-                <w:szCs w:val="20"/>
-                <w:lang w:val="en-US" w:eastAsia="en-US" w:bidi="ar-SA"/>
-              </w:rPr>
-            </w:pPr>
-            <w:r>
-              <w:rPr>
-                <w:rFonts w:cs="Calibri" w:ascii="Times New Roman" w:hAnsi="Times New Roman"/>
-                <w:color w:val="000000"/>
-                <w:sz w:val="20"/>
-                <w:szCs w:val="20"/>
-                <w:lang w:val="en-US" w:eastAsia="en-US" w:bidi="ar-SA"/>
-              </w:rPr>
-              <w:t>C6H13O9P</w:t>
-            </w:r>
-          </w:p>
-          <w:p>
-            <w:pPr>
-              <w:pStyle w:val="Normalsmall"/>
-              <w:spacing w:lineRule="auto" w:line="240"/>
-              <w:rPr>
-                <w:rFonts w:ascii="Times New Roman" w:hAnsi="Times New Roman"/>
-                <w:color w:val="000000"/>
-                <w:sz w:val="20"/>
-                <w:szCs w:val="20"/>
-              </w:rPr>
-            </w:pPr>
-            <w:r>
-              <w:rPr>
-                <w:rFonts w:ascii="Times New Roman" w:hAnsi="Times New Roman"/>
-                <w:color w:val="000000"/>
-                <w:sz w:val="20"/>
-                <w:szCs w:val="20"/>
-              </w:rPr>
-              <w:t>Charge: 0</w:t>
+                <w:rFonts w:ascii="Times New Roman" w:hAnsi="Times New Roman"/>
+                <w:sz w:val="20"/>
+                <w:szCs w:val="20"/>
+              </w:rPr>
+            </w:pPr>
+            <w:bookmarkStart w:id="1" w:name="__DdeLink__4077_1541855996"/>
+            <w:bookmarkStart w:id="2" w:name="__DdeLink__4070_1541855996"/>
+            <w:bookmarkEnd w:id="1"/>
+            <w:bookmarkEnd w:id="2"/>
+            <w:r>
+              <w:rPr>
+                <w:rFonts w:ascii="Times New Roman" w:hAnsi="Times New Roman"/>
+                <w:sz w:val="20"/>
+                <w:szCs w:val="20"/>
+              </w:rPr>
+              <w:t>C6H11O9P</w:t>
+            </w:r>
+          </w:p>
+          <w:p>
+            <w:pPr>
+              <w:pStyle w:val="Normalsmall"/>
+              <w:spacing w:lineRule="auto" w:line="240"/>
+              <w:rPr>
+                <w:rFonts w:ascii="Times New Roman" w:hAnsi="Times New Roman"/>
+                <w:color w:val="000000"/>
+                <w:sz w:val="20"/>
+                <w:szCs w:val="20"/>
+              </w:rPr>
+            </w:pPr>
+            <w:r>
+              <w:rPr>
+                <w:rFonts w:ascii="Times New Roman" w:hAnsi="Times New Roman"/>
+                <w:color w:val="000000"/>
+                <w:sz w:val="20"/>
+                <w:szCs w:val="20"/>
+              </w:rPr>
+              <w:t>Charge: -</w:t>
+            </w:r>
+            <w:r>
+              <w:rPr>
+                <w:rFonts w:ascii="Times New Roman" w:hAnsi="Times New Roman"/>
+                <w:color w:val="000000"/>
+                <w:sz w:val="20"/>
+                <w:szCs w:val="20"/>
+              </w:rPr>
+              <w:t>2</w:t>
             </w:r>
           </w:p>
           <w:p>
@@ -1837,28 +1846,51 @@
                 <w:sz w:val="20"/>
                 <w:szCs w:val="20"/>
               </w:rPr>
-              <w:t>260.1)</w:t>
-            </w:r>
-          </w:p>
-          <w:p>
-            <w:pPr>
-              <w:pStyle w:val="Normalsmall"/>
-              <w:spacing w:lineRule="auto" w:line="240"/>
-              <w:rPr>
-                <w:rFonts w:ascii="Times New Roman" w:hAnsi="Times New Roman"/>
-                <w:color w:val="000000"/>
-                <w:sz w:val="20"/>
-                <w:szCs w:val="20"/>
-              </w:rPr>
-            </w:pPr>
-            <w:r>
-              <w:rPr>
-                <w:rFonts w:ascii="Times New Roman" w:hAnsi="Times New Roman"/>
-                <w:color w:val="000000"/>
-                <w:sz w:val="20"/>
-                <w:szCs w:val="20"/>
-              </w:rPr>
-              <w:t>CHEBI:29042</w:t>
+              <w:t>2</w:t>
+            </w:r>
+            <w:r>
+              <w:rPr>
+                <w:rFonts w:ascii="Times New Roman" w:hAnsi="Times New Roman"/>
+                <w:color w:val="000000"/>
+                <w:sz w:val="20"/>
+                <w:szCs w:val="20"/>
+              </w:rPr>
+              <w:t>58</w:t>
+            </w:r>
+            <w:r>
+              <w:rPr>
+                <w:rFonts w:ascii="Times New Roman" w:hAnsi="Times New Roman"/>
+                <w:color w:val="000000"/>
+                <w:sz w:val="20"/>
+                <w:szCs w:val="20"/>
+              </w:rPr>
+              <w:t>.1)</w:t>
+            </w:r>
+          </w:p>
+          <w:p>
+            <w:pPr>
+              <w:pStyle w:val="Normalsmall"/>
+              <w:spacing w:lineRule="auto" w:line="240"/>
+              <w:rPr>
+                <w:b w:val="false"/>
+                <w:bCs w:val="false"/>
+              </w:rPr>
+            </w:pPr>
+            <w:r>
+              <w:rPr>
+                <w:rFonts w:ascii="Times New Roman" w:hAnsi="Times New Roman"/>
+                <w:color w:val="000000"/>
+                <w:sz w:val="20"/>
+                <w:szCs w:val="20"/>
+              </w:rPr>
+              <w:t>CHEBI:</w:t>
+            </w:r>
+            <w:r>
+              <w:rPr>
+                <w:b w:val="false"/>
+                <w:bCs w:val="false"/>
+              </w:rPr>
+              <w:t>58601</w:t>
             </w:r>
           </w:p>
           <w:p>
@@ -2820,7 +2852,25 @@
                 <w:sz w:val="20"/>
                 <w:szCs w:val="20"/>
               </w:rPr>
-              <w:t>260.1)</w:t>
+              <w:t>2</w:t>
+            </w:r>
+            <w:r>
+              <w:rPr>
+                <w:rFonts w:ascii="Times New Roman" w:hAnsi="Times New Roman"/>
+                <w:color w:val="000000"/>
+                <w:sz w:val="20"/>
+                <w:szCs w:val="20"/>
+              </w:rPr>
+              <w:t>58</w:t>
+            </w:r>
+            <w:r>
+              <w:rPr>
+                <w:rFonts w:ascii="Times New Roman" w:hAnsi="Times New Roman"/>
+                <w:color w:val="000000"/>
+                <w:sz w:val="20"/>
+                <w:szCs w:val="20"/>
+              </w:rPr>
+              <w:t>.1)</w:t>
             </w:r>
           </w:p>
           <w:p>
@@ -3715,6 +3765,8 @@
                 <w:lang w:val="en-US" w:eastAsia="en-US" w:bidi="ar-SA"/>
               </w:rPr>
             </w:pPr>
+            <w:bookmarkStart w:id="3" w:name="__DdeLink__4066_1541855996"/>
+            <w:bookmarkEnd w:id="3"/>
             <w:r>
               <w:rPr>
                 <w:rFonts w:cs="Calibri" w:ascii="Times New Roman" w:hAnsi="Times New Roman"/>
@@ -3806,7 +3858,25 @@
                 <w:sz w:val="20"/>
                 <w:szCs w:val="20"/>
               </w:rPr>
-              <w:t>260.1)</w:t>
+              <w:t>2</w:t>
+            </w:r>
+            <w:r>
+              <w:rPr>
+                <w:rFonts w:ascii="Times New Roman" w:hAnsi="Times New Roman"/>
+                <w:color w:val="000000"/>
+                <w:sz w:val="20"/>
+                <w:szCs w:val="20"/>
+              </w:rPr>
+              <w:t>58</w:t>
+            </w:r>
+            <w:r>
+              <w:rPr>
+                <w:rFonts w:ascii="Times New Roman" w:hAnsi="Times New Roman"/>
+                <w:color w:val="000000"/>
+                <w:sz w:val="20"/>
+                <w:szCs w:val="20"/>
+              </w:rPr>
+              <w:t>.1)</w:t>
             </w:r>
           </w:p>
           <w:p>
@@ -5362,7 +5432,7 @@
               <w:pStyle w:val="Normal"/>
               <w:spacing w:lineRule="auto" w:line="240"/>
               <w:rPr>
-                <w:rFonts w:ascii="Calibri" w:hAnsi="Calibri"/>
+                <w:rFonts w:ascii="Times New Roman" w:hAnsi="Times New Roman"/>
                 <w:b w:val="false"/>
                 <w:i w:val="false"/>
                 <w:strike w:val="false"/>
@@ -5370,16 +5440,20 @@
                 <w:outline w:val="false"/>
                 <w:shadow w:val="false"/>
                 <w:color w:val="000000"/>
-                <w:sz w:val="17"/>
+                <w:sz w:val="20"/>
                 <w:szCs w:val="20"/>
                 <w:u w:val="none"/>
                 <w:em w:val="none"/>
                 <w:lang w:val="de-DE"/>
               </w:rPr>
             </w:pPr>
-            <w:r>
-              <w:rPr>
-                <w:rFonts w:ascii="Calibri" w:hAnsi="Calibri"/>
+            <w:bookmarkStart w:id="4" w:name="__DdeLink__4083_1541855996"/>
+            <w:bookmarkStart w:id="5" w:name="__DdeLink__4068_1541855996"/>
+            <w:bookmarkEnd w:id="4"/>
+            <w:bookmarkEnd w:id="5"/>
+            <w:r>
+              <w:rPr>
+                <w:rFonts w:ascii="Times New Roman" w:hAnsi="Times New Roman"/>
                 <w:b w:val="false"/>
                 <w:i w:val="false"/>
                 <w:strike w:val="false"/>
@@ -5387,7 +5461,7 @@
                 <w:outline w:val="false"/>
                 <w:shadow w:val="false"/>
                 <w:color w:val="000000"/>
-                <w:sz w:val="17"/>
+                <w:sz w:val="20"/>
                 <w:szCs w:val="20"/>
                 <w:u w:val="none"/>
                 <w:em w:val="none"/>
@@ -5480,7 +5554,7 @@
                 <w:vertAlign w:val="subscript"/>
                 <w:lang w:val="de-DE"/>
               </w:rPr>
-              <w:t>w</w:t>
+              <w:t xml:space="preserve">w </w:t>
             </w:r>
             <w:r>
               <w:rPr>
@@ -5490,7 +5564,7 @@
                 <w:szCs w:val="20"/>
                 <w:lang w:val="de-DE"/>
               </w:rPr>
-              <w:t> 564.3)</w:t>
+              <w:t>564.3)</w:t>
             </w:r>
           </w:p>
           <w:p>
@@ -7045,7 +7119,7 @@
               <w:pStyle w:val="Normal"/>
               <w:spacing w:lineRule="auto" w:line="240"/>
               <w:rPr>
-                <w:rFonts w:ascii="Calibri" w:hAnsi="Calibri"/>
+                <w:rFonts w:ascii="Times New Roman" w:hAnsi="Times New Roman"/>
                 <w:b w:val="false"/>
                 <w:i w:val="false"/>
                 <w:strike w:val="false"/>
@@ -7053,15 +7127,19 @@
                 <w:outline w:val="false"/>
                 <w:shadow w:val="false"/>
                 <w:color w:val="000000"/>
-                <w:sz w:val="17"/>
+                <w:sz w:val="20"/>
                 <w:szCs w:val="20"/>
                 <w:u w:val="none"/>
                 <w:em w:val="none"/>
               </w:rPr>
             </w:pPr>
-            <w:r>
-              <w:rPr>
-                <w:rFonts w:ascii="Calibri" w:hAnsi="Calibri"/>
+            <w:bookmarkStart w:id="6" w:name="__DdeLink__4081_1541855996"/>
+            <w:bookmarkStart w:id="7" w:name="__DdeLink__4079_1541855996"/>
+            <w:bookmarkEnd w:id="6"/>
+            <w:bookmarkEnd w:id="7"/>
+            <w:r>
+              <w:rPr>
+                <w:rFonts w:ascii="Times New Roman" w:hAnsi="Times New Roman"/>
                 <w:b w:val="false"/>
                 <w:i w:val="false"/>
                 <w:strike w:val="false"/>
@@ -7069,7 +7147,7 @@
                 <w:outline w:val="false"/>
                 <w:shadow w:val="false"/>
                 <w:color w:val="000000"/>
-                <w:sz w:val="17"/>
+                <w:sz w:val="20"/>
                 <w:szCs w:val="20"/>
                 <w:u w:val="none"/>
                 <w:em w:val="none"/>
@@ -8483,7 +8561,7 @@
               <w:pStyle w:val="Normal"/>
               <w:spacing w:lineRule="auto" w:line="240"/>
               <w:rPr>
-                <w:rFonts w:ascii="Calibri" w:hAnsi="Calibri"/>
+                <w:rFonts w:ascii="Times New Roman" w:hAnsi="Times New Roman"/>
                 <w:b w:val="false"/>
                 <w:i w:val="false"/>
                 <w:strike w:val="false"/>
@@ -8491,7 +8569,7 @@
                 <w:outline w:val="false"/>
                 <w:shadow w:val="false"/>
                 <w:color w:val="000000"/>
-                <w:sz w:val="17"/>
+                <w:sz w:val="20"/>
                 <w:szCs w:val="20"/>
                 <w:u w:val="none"/>
                 <w:em w:val="none"/>
@@ -8499,7 +8577,7 @@
             </w:pPr>
             <w:r>
               <w:rPr>
-                <w:rFonts w:ascii="Calibri" w:hAnsi="Calibri"/>
+                <w:rFonts w:ascii="Times New Roman" w:hAnsi="Times New Roman"/>
                 <w:b w:val="false"/>
                 <w:i w:val="false"/>
                 <w:strike w:val="false"/>
@@ -8507,7 +8585,7 @@
                 <w:outline w:val="false"/>
                 <w:shadow w:val="false"/>
                 <w:color w:val="000000"/>
-                <w:sz w:val="17"/>
+                <w:sz w:val="20"/>
                 <w:szCs w:val="20"/>
                 <w:u w:val="none"/>
                 <w:em w:val="none"/>
@@ -9247,7 +9325,7 @@
               <w:pStyle w:val="Normal"/>
               <w:spacing w:lineRule="auto" w:line="240"/>
               <w:rPr>
-                <w:rFonts w:ascii="Calibri" w:hAnsi="Calibri"/>
+                <w:rFonts w:ascii="Times New Roman" w:hAnsi="Times New Roman"/>
                 <w:b w:val="false"/>
                 <w:i w:val="false"/>
                 <w:strike w:val="false"/>
@@ -9255,7 +9333,7 @@
                 <w:outline w:val="false"/>
                 <w:shadow w:val="false"/>
                 <w:color w:val="000000"/>
-                <w:sz w:val="17"/>
+                <w:sz w:val="20"/>
                 <w:szCs w:val="20"/>
                 <w:u w:val="none"/>
                 <w:em w:val="none"/>
@@ -9264,7 +9342,7 @@
             </w:pPr>
             <w:r>
               <w:rPr>
-                <w:rFonts w:ascii="Calibri" w:hAnsi="Calibri"/>
+                <w:rFonts w:ascii="Times New Roman" w:hAnsi="Times New Roman"/>
                 <w:b w:val="false"/>
                 <w:i w:val="false"/>
                 <w:strike w:val="false"/>
@@ -9272,7 +9350,7 @@
                 <w:outline w:val="false"/>
                 <w:shadow w:val="false"/>
                 <w:color w:val="000000"/>
-                <w:sz w:val="17"/>
+                <w:sz w:val="20"/>
                 <w:szCs w:val="20"/>
                 <w:u w:val="none"/>
                 <w:em w:val="none"/>
@@ -10378,7 +10456,7 @@
               <w:pStyle w:val="Normal"/>
               <w:spacing w:lineRule="auto" w:line="240"/>
               <w:rPr>
-                <w:rFonts w:ascii="Calibri" w:hAnsi="Calibri"/>
+                <w:rFonts w:ascii="Times New Roman" w:hAnsi="Times New Roman"/>
                 <w:b w:val="false"/>
                 <w:bCs w:val="false"/>
                 <w:i w:val="false"/>
@@ -10387,7 +10465,7 @@
                 <w:outline w:val="false"/>
                 <w:shadow w:val="false"/>
                 <w:color w:val="000000"/>
-                <w:sz w:val="17"/>
+                <w:sz w:val="20"/>
                 <w:szCs w:val="20"/>
                 <w:u w:val="none"/>
                 <w:em w:val="none"/>
@@ -10395,7 +10473,7 @@
             </w:pPr>
             <w:r>
               <w:rPr>
-                <w:rFonts w:ascii="Calibri" w:hAnsi="Calibri"/>
+                <w:rFonts w:ascii="Times New Roman" w:hAnsi="Times New Roman"/>
                 <w:b w:val="false"/>
                 <w:bCs w:val="false"/>
                 <w:i w:val="false"/>
@@ -10404,7 +10482,7 @@
                 <w:outline w:val="false"/>
                 <w:shadow w:val="false"/>
                 <w:color w:val="000000"/>
-                <w:sz w:val="17"/>
+                <w:sz w:val="20"/>
                 <w:szCs w:val="20"/>
                 <w:u w:val="none"/>
                 <w:em w:val="none"/>
@@ -10782,10 +10860,18 @@
             <w:pPr>
               <w:pStyle w:val="Normalsmall"/>
               <w:spacing w:lineRule="auto" w:line="240"/>
-              <w:rPr/>
-            </w:pPr>
-            <w:r>
-              <w:rPr/>
+              <w:rPr>
+                <w:rFonts w:ascii="Times New Roman" w:hAnsi="Times New Roman"/>
+                <w:sz w:val="20"/>
+                <w:szCs w:val="20"/>
+              </w:rPr>
+            </w:pPr>
+            <w:r>
+              <w:rPr>
+                <w:rFonts w:ascii="Times New Roman" w:hAnsi="Times New Roman"/>
+                <w:sz w:val="20"/>
+                <w:szCs w:val="20"/>
+              </w:rPr>
             </w:r>
           </w:p>
           <w:p>
@@ -11163,10 +11249,18 @@
             <w:pPr>
               <w:pStyle w:val="Normalsmall"/>
               <w:spacing w:lineRule="auto" w:line="240"/>
-              <w:rPr/>
-            </w:pPr>
-            <w:r>
-              <w:rPr/>
+              <w:rPr>
+                <w:rFonts w:ascii="Times New Roman" w:hAnsi="Times New Roman"/>
+                <w:sz w:val="20"/>
+                <w:szCs w:val="20"/>
+              </w:rPr>
+            </w:pPr>
+            <w:r>
+              <w:rPr>
+                <w:rFonts w:ascii="Times New Roman" w:hAnsi="Times New Roman"/>
+                <w:sz w:val="20"/>
+                <w:szCs w:val="20"/>
+              </w:rPr>
             </w:r>
           </w:p>
           <w:p>
@@ -11439,7 +11533,7 @@
               <w:pStyle w:val="Normal"/>
               <w:spacing w:lineRule="auto" w:line="240"/>
               <w:rPr>
-                <w:rFonts w:ascii="Calibri" w:hAnsi="Calibri"/>
+                <w:rFonts w:ascii="Times New Roman" w:hAnsi="Times New Roman"/>
                 <w:b w:val="false"/>
                 <w:bCs w:val="false"/>
                 <w:i w:val="false"/>
@@ -11448,7 +11542,7 @@
                 <w:outline w:val="false"/>
                 <w:shadow w:val="false"/>
                 <w:color w:val="000000"/>
-                <w:sz w:val="17"/>
+                <w:sz w:val="20"/>
                 <w:szCs w:val="20"/>
                 <w:u w:val="none"/>
                 <w:em w:val="none"/>
@@ -11456,7 +11550,7 @@
             </w:pPr>
             <w:r>
               <w:rPr>
-                <w:rFonts w:ascii="Calibri" w:hAnsi="Calibri"/>
+                <w:rFonts w:ascii="Times New Roman" w:hAnsi="Times New Roman"/>
                 <w:b w:val="false"/>
                 <w:bCs w:val="false"/>
                 <w:i w:val="false"/>
@@ -11465,7 +11559,7 @@
                 <w:outline w:val="false"/>
                 <w:shadow w:val="false"/>
                 <w:color w:val="000000"/>
-                <w:sz w:val="17"/>
+                <w:sz w:val="20"/>
                 <w:szCs w:val="20"/>
                 <w:u w:val="none"/>
                 <w:em w:val="none"/>
@@ -12157,7 +12251,7 @@
               <w:pStyle w:val="Normal"/>
               <w:spacing w:lineRule="auto" w:line="240"/>
               <w:rPr>
-                <w:rFonts w:ascii="Calibri" w:hAnsi="Calibri"/>
+                <w:rFonts w:ascii="Times New Roman" w:hAnsi="Times New Roman"/>
                 <w:b w:val="false"/>
                 <w:i w:val="false"/>
                 <w:strike w:val="false"/>
@@ -12165,7 +12259,7 @@
                 <w:outline w:val="false"/>
                 <w:shadow w:val="false"/>
                 <w:color w:val="000000"/>
-                <w:sz w:val="17"/>
+                <w:sz w:val="20"/>
                 <w:szCs w:val="20"/>
                 <w:u w:val="none"/>
                 <w:em w:val="none"/>
@@ -12173,7 +12267,7 @@
             </w:pPr>
             <w:r>
               <w:rPr>
-                <w:rFonts w:ascii="Calibri" w:hAnsi="Calibri"/>
+                <w:rFonts w:ascii="Times New Roman" w:hAnsi="Times New Roman"/>
                 <w:b w:val="false"/>
                 <w:i w:val="false"/>
                 <w:strike w:val="false"/>
@@ -12181,7 +12275,7 @@
                 <w:outline w:val="false"/>
                 <w:shadow w:val="false"/>
                 <w:color w:val="000000"/>
-                <w:sz w:val="17"/>
+                <w:sz w:val="20"/>
                 <w:szCs w:val="20"/>
                 <w:u w:val="none"/>
                 <w:em w:val="none"/>
@@ -12673,10 +12767,18 @@
             <w:pPr>
               <w:pStyle w:val="Normalsmall"/>
               <w:spacing w:lineRule="auto" w:line="240"/>
-              <w:rPr/>
-            </w:pPr>
-            <w:r>
-              <w:rPr/>
+              <w:rPr>
+                <w:rFonts w:ascii="Times New Roman" w:hAnsi="Times New Roman"/>
+                <w:sz w:val="20"/>
+                <w:szCs w:val="20"/>
+              </w:rPr>
+            </w:pPr>
+            <w:r>
+              <w:rPr>
+                <w:rFonts w:ascii="Times New Roman" w:hAnsi="Times New Roman"/>
+                <w:sz w:val="20"/>
+                <w:szCs w:val="20"/>
+              </w:rPr>
             </w:r>
           </w:p>
           <w:p>
@@ -13110,7 +13212,7 @@
               <w:pStyle w:val="Normal"/>
               <w:spacing w:lineRule="auto" w:line="240"/>
               <w:rPr>
-                <w:rFonts w:ascii="Calibri" w:hAnsi="Calibri"/>
+                <w:rFonts w:ascii="Times New Roman" w:hAnsi="Times New Roman"/>
                 <w:b w:val="false"/>
                 <w:i w:val="false"/>
                 <w:strike w:val="false"/>
@@ -13118,7 +13220,7 @@
                 <w:outline w:val="false"/>
                 <w:shadow w:val="false"/>
                 <w:color w:val="000000"/>
-                <w:sz w:val="17"/>
+                <w:sz w:val="20"/>
                 <w:szCs w:val="20"/>
                 <w:u w:val="none"/>
                 <w:em w:val="none"/>
@@ -13126,7 +13228,7 @@
             </w:pPr>
             <w:r>
               <w:rPr>
-                <w:rFonts w:ascii="Calibri" w:hAnsi="Calibri"/>
+                <w:rFonts w:ascii="Times New Roman" w:hAnsi="Times New Roman"/>
                 <w:b w:val="false"/>
                 <w:i w:val="false"/>
                 <w:strike w:val="false"/>
@@ -13134,7 +13236,7 @@
                 <w:outline w:val="false"/>
                 <w:shadow w:val="false"/>
                 <w:color w:val="000000"/>
-                <w:sz w:val="17"/>
+                <w:sz w:val="20"/>
                 <w:szCs w:val="20"/>
                 <w:u w:val="none"/>
                 <w:em w:val="none"/>
@@ -13147,7 +13249,7 @@
               <w:pStyle w:val="Normal"/>
               <w:spacing w:lineRule="auto" w:line="240"/>
               <w:rPr>
-                <w:rFonts w:ascii="Calibri" w:hAnsi="Calibri"/>
+                <w:rFonts w:ascii="Times New Roman" w:hAnsi="Times New Roman"/>
                 <w:b w:val="false"/>
                 <w:i w:val="false"/>
                 <w:strike w:val="false"/>
@@ -13155,7 +13257,7 @@
                 <w:outline w:val="false"/>
                 <w:shadow w:val="false"/>
                 <w:color w:val="000000"/>
-                <w:sz w:val="17"/>
+                <w:sz w:val="20"/>
                 <w:szCs w:val="20"/>
                 <w:u w:val="none"/>
                 <w:em w:val="none"/>
@@ -13163,7 +13265,7 @@
             </w:pPr>
             <w:r>
               <w:rPr>
-                <w:rFonts w:ascii="Calibri" w:hAnsi="Calibri"/>
+                <w:rFonts w:ascii="Times New Roman" w:hAnsi="Times New Roman"/>
                 <w:b w:val="false"/>
                 <w:i w:val="false"/>
                 <w:strike w:val="false"/>
@@ -13171,7 +13273,7 @@
                 <w:outline w:val="false"/>
                 <w:shadow w:val="false"/>
                 <w:color w:val="000000"/>
-                <w:sz w:val="17"/>
+                <w:sz w:val="20"/>
                 <w:szCs w:val="20"/>
                 <w:u w:val="none"/>
                 <w:em w:val="none"/>
@@ -13430,10 +13532,18 @@
             <w:pPr>
               <w:pStyle w:val="Normalsmall"/>
               <w:spacing w:lineRule="auto" w:line="240"/>
-              <w:rPr/>
-            </w:pPr>
-            <w:r>
-              <w:rPr/>
+              <w:rPr>
+                <w:rFonts w:ascii="Times New Roman" w:hAnsi="Times New Roman"/>
+                <w:sz w:val="20"/>
+                <w:szCs w:val="20"/>
+              </w:rPr>
+            </w:pPr>
+            <w:r>
+              <w:rPr>
+                <w:rFonts w:ascii="Times New Roman" w:hAnsi="Times New Roman"/>
+                <w:sz w:val="20"/>
+                <w:szCs w:val="20"/>
+              </w:rPr>
             </w:r>
           </w:p>
           <w:p>
@@ -13983,7 +14093,7 @@
               <w:pStyle w:val="Normal"/>
               <w:spacing w:lineRule="auto" w:line="240"/>
               <w:rPr>
-                <w:rFonts w:ascii="Calibri" w:hAnsi="Calibri"/>
+                <w:rFonts w:ascii="Times New Roman" w:hAnsi="Times New Roman"/>
                 <w:b w:val="false"/>
                 <w:i w:val="false"/>
                 <w:strike w:val="false"/>
@@ -13991,7 +14101,7 @@
                 <w:outline w:val="false"/>
                 <w:shadow w:val="false"/>
                 <w:color w:val="000000"/>
-                <w:sz w:val="17"/>
+                <w:sz w:val="20"/>
                 <w:szCs w:val="20"/>
                 <w:u w:val="none"/>
                 <w:em w:val="none"/>
@@ -13999,7 +14109,7 @@
             </w:pPr>
             <w:r>
               <w:rPr>
-                <w:rFonts w:ascii="Calibri" w:hAnsi="Calibri"/>
+                <w:rFonts w:ascii="Times New Roman" w:hAnsi="Times New Roman"/>
                 <w:b w:val="false"/>
                 <w:i w:val="false"/>
                 <w:strike w:val="false"/>
@@ -14007,7 +14117,7 @@
                 <w:outline w:val="false"/>
                 <w:shadow w:val="false"/>
                 <w:color w:val="000000"/>
-                <w:sz w:val="17"/>
+                <w:sz w:val="20"/>
                 <w:szCs w:val="20"/>
                 <w:u w:val="none"/>
                 <w:em w:val="none"/>
@@ -14323,10 +14433,18 @@
             <w:pPr>
               <w:pStyle w:val="Normalsmall"/>
               <w:spacing w:lineRule="auto" w:line="240"/>
-              <w:rPr/>
-            </w:pPr>
-            <w:r>
-              <w:rPr/>
+              <w:rPr>
+                <w:rFonts w:ascii="Times New Roman" w:hAnsi="Times New Roman"/>
+                <w:sz w:val="20"/>
+                <w:szCs w:val="20"/>
+              </w:rPr>
+            </w:pPr>
+            <w:r>
+              <w:rPr>
+                <w:rFonts w:ascii="Times New Roman" w:hAnsi="Times New Roman"/>
+                <w:sz w:val="20"/>
+                <w:szCs w:val="20"/>
+              </w:rPr>
             </w:r>
           </w:p>
           <w:p>
@@ -14745,7 +14863,7 @@
               <w:pStyle w:val="Normal"/>
               <w:spacing w:lineRule="auto" w:line="240"/>
               <w:rPr>
-                <w:rFonts w:ascii="Calibri" w:hAnsi="Calibri"/>
+                <w:rFonts w:ascii="Times New Roman" w:hAnsi="Times New Roman"/>
                 <w:b w:val="false"/>
                 <w:i w:val="false"/>
                 <w:strike w:val="false"/>
@@ -14753,7 +14871,7 @@
                 <w:outline w:val="false"/>
                 <w:shadow w:val="false"/>
                 <w:color w:val="000000"/>
-                <w:sz w:val="17"/>
+                <w:sz w:val="20"/>
                 <w:szCs w:val="20"/>
                 <w:u w:val="none"/>
                 <w:em w:val="none"/>
@@ -14762,7 +14880,7 @@
             </w:pPr>
             <w:r>
               <w:rPr>
-                <w:rFonts w:ascii="Calibri" w:hAnsi="Calibri"/>
+                <w:rFonts w:ascii="Times New Roman" w:hAnsi="Times New Roman"/>
                 <w:b w:val="false"/>
                 <w:i w:val="false"/>
                 <w:strike w:val="false"/>
@@ -14770,7 +14888,7 @@
                 <w:outline w:val="false"/>
                 <w:shadow w:val="false"/>
                 <w:color w:val="000000"/>
-                <w:sz w:val="17"/>
+                <w:sz w:val="20"/>
                 <w:szCs w:val="20"/>
                 <w:u w:val="none"/>
                 <w:em w:val="none"/>
@@ -15077,7 +15195,7 @@
               <w:pStyle w:val="Normal"/>
               <w:spacing w:lineRule="auto" w:line="240"/>
               <w:rPr>
-                <w:rFonts w:ascii="Calibri" w:hAnsi="Calibri"/>
+                <w:rFonts w:ascii="Times New Roman" w:hAnsi="Times New Roman"/>
                 <w:b w:val="false"/>
                 <w:i w:val="false"/>
                 <w:strike w:val="false"/>
@@ -15085,7 +15203,7 @@
                 <w:outline w:val="false"/>
                 <w:shadow w:val="false"/>
                 <w:color w:val="000000"/>
-                <w:sz w:val="17"/>
+                <w:sz w:val="20"/>
                 <w:szCs w:val="20"/>
                 <w:u w:val="none"/>
                 <w:em w:val="none"/>
@@ -15094,7 +15212,7 @@
             </w:pPr>
             <w:r>
               <w:rPr>
-                <w:rFonts w:ascii="Calibri" w:hAnsi="Calibri"/>
+                <w:rFonts w:ascii="Times New Roman" w:hAnsi="Times New Roman"/>
                 <w:b w:val="false"/>
                 <w:i w:val="false"/>
                 <w:strike w:val="false"/>
@@ -15102,7 +15220,7 @@
                 <w:outline w:val="false"/>
                 <w:shadow w:val="false"/>
                 <w:color w:val="000000"/>
-                <w:sz w:val="17"/>
+                <w:sz w:val="20"/>
                 <w:szCs w:val="20"/>
                 <w:u w:val="none"/>
                 <w:em w:val="none"/>
@@ -15362,7 +15480,7 @@
                 <w:sz w:val="20"/>
                 <w:szCs w:val="20"/>
               </w:rPr>
-              <w:t>hydron</w:t>
+              <w:t>h2o</w:t>
             </w:r>
           </w:p>
         </w:tc>
@@ -15401,7 +15519,7 @@
                 <w:szCs w:val="20"/>
                 <w:lang w:val="de-DE"/>
               </w:rPr>
-              <w:t>H+</w:t>
+              <w:t>H2O</w:t>
             </w:r>
           </w:p>
           <w:p>
@@ -15409,7 +15527,7 @@
               <w:pStyle w:val="Normal"/>
               <w:spacing w:lineRule="auto" w:line="240"/>
               <w:rPr>
-                <w:rFonts w:ascii="Calibri" w:hAnsi="Calibri"/>
+                <w:rFonts w:ascii="Times New Roman" w:hAnsi="Times New Roman"/>
                 <w:b w:val="false"/>
                 <w:i w:val="false"/>
                 <w:strike w:val="false"/>
@@ -15417,7 +15535,7 @@
                 <w:outline w:val="false"/>
                 <w:shadow w:val="false"/>
                 <w:color w:val="000000"/>
-                <w:sz w:val="17"/>
+                <w:sz w:val="20"/>
                 <w:szCs w:val="20"/>
                 <w:u w:val="none"/>
                 <w:em w:val="none"/>
@@ -15425,7 +15543,7 @@
             </w:pPr>
             <w:r>
               <w:rPr>
-                <w:rFonts w:ascii="Calibri" w:hAnsi="Calibri"/>
+                <w:rFonts w:ascii="Times New Roman" w:hAnsi="Times New Roman"/>
                 <w:b w:val="false"/>
                 <w:i w:val="false"/>
                 <w:strike w:val="false"/>
@@ -15433,59 +15551,57 @@
                 <w:outline w:val="false"/>
                 <w:shadow w:val="false"/>
                 <w:color w:val="000000"/>
-                <w:sz w:val="17"/>
+                <w:sz w:val="20"/>
                 <w:szCs w:val="20"/>
                 <w:u w:val="none"/>
                 <w:em w:val="none"/>
               </w:rPr>
-              <w:t>H</w:t>
-            </w:r>
-          </w:p>
-          <w:p>
-            <w:pPr>
-              <w:pStyle w:val="Normalsmall"/>
-              <w:spacing w:lineRule="auto" w:line="240"/>
-              <w:rPr>
-                <w:rFonts w:ascii="Times New Roman" w:hAnsi="Times New Roman"/>
-                <w:sz w:val="20"/>
-                <w:szCs w:val="20"/>
-              </w:rPr>
-            </w:pPr>
-            <w:r>
-              <w:rPr>
-                <w:rFonts w:ascii="Times New Roman" w:hAnsi="Times New Roman"/>
-                <w:sz w:val="20"/>
-                <w:szCs w:val="20"/>
-              </w:rPr>
-              <w:t>Charge: +1</w:t>
-            </w:r>
-          </w:p>
-          <w:p>
-            <w:pPr>
-              <w:pStyle w:val="Normalsmall"/>
-              <w:spacing w:lineRule="auto" w:line="240"/>
-              <w:rPr>
-                <w:rFonts w:ascii="Times New Roman" w:hAnsi="Times New Roman"/>
-                <w:sz w:val="20"/>
-                <w:szCs w:val="20"/>
-              </w:rPr>
-            </w:pPr>
-            <w:r>
-              <w:rPr>
-                <w:rFonts w:ascii="Times New Roman" w:hAnsi="Times New Roman"/>
-                <w:sz w:val="20"/>
-                <w:szCs w:val="20"/>
-              </w:rPr>
-            </w:r>
-          </w:p>
-          <w:p>
-            <w:pPr>
-              <w:pStyle w:val="Normalsmall"/>
-              <w:spacing w:lineRule="auto" w:line="240"/>
-              <w:rPr>
-                <w:rFonts w:ascii="Times New Roman" w:hAnsi="Times New Roman"/>
-                <w:b w:val="false"/>
-                <w:bCs w:val="false"/>
+              <w:t>H2O</w:t>
+            </w:r>
+          </w:p>
+          <w:p>
+            <w:pPr>
+              <w:pStyle w:val="Normalsmall"/>
+              <w:spacing w:lineRule="auto" w:line="240"/>
+              <w:rPr>
+                <w:rFonts w:ascii="Times New Roman" w:hAnsi="Times New Roman"/>
+                <w:sz w:val="20"/>
+                <w:szCs w:val="20"/>
+              </w:rPr>
+            </w:pPr>
+            <w:r>
+              <w:rPr>
+                <w:rFonts w:ascii="Times New Roman" w:hAnsi="Times New Roman"/>
+                <w:sz w:val="20"/>
+                <w:szCs w:val="20"/>
+              </w:rPr>
+              <w:t>Charge: 0</w:t>
+            </w:r>
+          </w:p>
+          <w:p>
+            <w:pPr>
+              <w:pStyle w:val="Normalsmall"/>
+              <w:spacing w:lineRule="auto" w:line="240"/>
+              <w:rPr>
+                <w:rFonts w:ascii="Times New Roman" w:hAnsi="Times New Roman"/>
+                <w:sz w:val="20"/>
+                <w:szCs w:val="20"/>
+              </w:rPr>
+            </w:pPr>
+            <w:r>
+              <w:rPr>
+                <w:rFonts w:ascii="Times New Roman" w:hAnsi="Times New Roman"/>
+                <w:sz w:val="20"/>
+                <w:szCs w:val="20"/>
+              </w:rPr>
+            </w:r>
+          </w:p>
+          <w:p>
+            <w:pPr>
+              <w:pStyle w:val="Normalsmall"/>
+              <w:spacing w:lineRule="auto" w:line="240"/>
+              <w:rPr>
+                <w:rFonts w:ascii="Times New Roman" w:hAnsi="Times New Roman"/>
                 <w:color w:val="000000"/>
                 <w:sz w:val="20"/>
                 <w:szCs w:val="20"/>
@@ -15495,87 +15611,35 @@
             <w:r>
               <w:rPr>
                 <w:rFonts w:ascii="Times New Roman" w:hAnsi="Times New Roman"/>
-                <w:b w:val="false"/>
-                <w:bCs w:val="false"/>
                 <w:color w:val="000000"/>
                 <w:sz w:val="20"/>
                 <w:szCs w:val="20"/>
                 <w:lang w:val="de-DE"/>
               </w:rPr>
-              <w:t>(M</w:t>
-            </w:r>
-            <w:r>
-              <w:rPr>
-                <w:rFonts w:ascii="Times New Roman" w:hAnsi="Times New Roman"/>
-                <w:b w:val="false"/>
-                <w:bCs w:val="false"/>
-                <w:color w:val="000000"/>
-                <w:sz w:val="20"/>
-                <w:szCs w:val="20"/>
-                <w:vertAlign w:val="subscript"/>
+              <w:t>CHEBI:15377</w:t>
+            </w:r>
+          </w:p>
+          <w:p>
+            <w:pPr>
+              <w:pStyle w:val="Normalsmall"/>
+              <w:spacing w:lineRule="auto" w:line="240"/>
+              <w:rPr>
+                <w:rFonts w:ascii="Times New Roman" w:hAnsi="Times New Roman"/>
+                <w:color w:val="000000"/>
+                <w:sz w:val="20"/>
+                <w:szCs w:val="20"/>
                 <w:lang w:val="de-DE"/>
               </w:rPr>
-              <w:t xml:space="preserve">w </w:t>
-            </w:r>
-            <w:r>
-              <w:rPr>
-                <w:rFonts w:ascii="Times New Roman" w:hAnsi="Times New Roman"/>
-                <w:b w:val="false"/>
-                <w:bCs w:val="false"/>
+            </w:pPr>
+            <w:r>
+              <w:rPr>
+                <w:rFonts w:ascii="Times New Roman" w:hAnsi="Times New Roman"/>
                 <w:color w:val="000000"/>
                 <w:sz w:val="20"/>
                 <w:szCs w:val="20"/>
                 <w:lang w:val="de-DE"/>
               </w:rPr>
-              <w:t>741.4)</w:t>
-            </w:r>
-          </w:p>
-          <w:p>
-            <w:pPr>
-              <w:pStyle w:val="Normalsmall"/>
-              <w:spacing w:lineRule="auto" w:line="240"/>
-              <w:rPr>
-                <w:rFonts w:ascii="Times New Roman" w:hAnsi="Times New Roman"/>
-                <w:color w:val="000000"/>
-                <w:sz w:val="20"/>
-                <w:szCs w:val="20"/>
-                <w:lang w:val="de-DE"/>
-              </w:rPr>
-            </w:pPr>
-            <w:r>
-              <w:rPr>
-                <w:rFonts w:ascii="Times New Roman" w:hAnsi="Times New Roman"/>
-                <w:color w:val="000000"/>
-                <w:sz w:val="20"/>
-                <w:szCs w:val="20"/>
-                <w:lang w:val="de-DE"/>
-              </w:rPr>
-              <w:t>CHEBI:15378</w:t>
-            </w:r>
-          </w:p>
-          <w:p>
-            <w:pPr>
-              <w:pStyle w:val="Normalsmall"/>
-              <w:spacing w:lineRule="auto" w:line="240"/>
-              <w:rPr>
-                <w:rFonts w:ascii="Times New Roman" w:hAnsi="Times New Roman"/>
-                <w:color w:val="000000"/>
-                <w:sz w:val="20"/>
-                <w:szCs w:val="20"/>
-                <w:lang w:val="de-DE"/>
-              </w:rPr>
-            </w:pPr>
-            <w:bookmarkStart w:id="1" w:name="_GoBack"/>
-            <w:bookmarkEnd w:id="1"/>
-            <w:r>
-              <w:rPr>
-                <w:rFonts w:ascii="Times New Roman" w:hAnsi="Times New Roman"/>
-                <w:color w:val="000000"/>
-                <w:sz w:val="20"/>
-                <w:szCs w:val="20"/>
-                <w:lang w:val="de-DE"/>
-              </w:rPr>
-              <w:t>KEGG:C00080</w:t>
+              <w:t>KEGG:C00001</w:t>
             </w:r>
           </w:p>
         </w:tc>
@@ -15598,8 +15662,6 @@
               <w:spacing w:lineRule="auto" w:line="240"/>
               <w:rPr>
                 <w:rFonts w:ascii="Times New Roman" w:hAnsi="Times New Roman"/>
-                <w:b w:val="false"/>
-                <w:bCs w:val="false"/>
                 <w:color w:val="000000"/>
                 <w:sz w:val="20"/>
                 <w:szCs w:val="20"/>
@@ -15609,8 +15671,6 @@
             <w:r>
               <w:rPr>
                 <w:rFonts w:ascii="Times New Roman" w:hAnsi="Times New Roman"/>
-                <w:b w:val="false"/>
-                <w:bCs w:val="false"/>
                 <w:color w:val="000000"/>
                 <w:sz w:val="20"/>
                 <w:szCs w:val="20"/>
@@ -15695,7 +15755,7 @@
                 <w:sz w:val="20"/>
                 <w:szCs w:val="20"/>
               </w:rPr>
-              <w:t>h2o</w:t>
+              <w:t>hydron</w:t>
             </w:r>
           </w:p>
         </w:tc>
@@ -15734,7 +15794,7 @@
                 <w:szCs w:val="20"/>
                 <w:lang w:val="de-DE"/>
               </w:rPr>
-              <w:t>H2O</w:t>
+              <w:t>H+</w:t>
             </w:r>
           </w:p>
           <w:p>
@@ -15742,7 +15802,7 @@
               <w:pStyle w:val="Normal"/>
               <w:spacing w:lineRule="auto" w:line="240"/>
               <w:rPr>
-                <w:rFonts w:ascii="Calibri" w:hAnsi="Calibri"/>
+                <w:rFonts w:ascii="Times New Roman" w:hAnsi="Times New Roman"/>
                 <w:b w:val="false"/>
                 <w:i w:val="false"/>
                 <w:strike w:val="false"/>
@@ -15750,7 +15810,7 @@
                 <w:outline w:val="false"/>
                 <w:shadow w:val="false"/>
                 <w:color w:val="000000"/>
-                <w:sz w:val="17"/>
+                <w:sz w:val="20"/>
                 <w:szCs w:val="20"/>
                 <w:u w:val="none"/>
                 <w:em w:val="none"/>
@@ -15758,7 +15818,7 @@
             </w:pPr>
             <w:r>
               <w:rPr>
-                <w:rFonts w:ascii="Calibri" w:hAnsi="Calibri"/>
+                <w:rFonts w:ascii="Times New Roman" w:hAnsi="Times New Roman"/>
                 <w:b w:val="false"/>
                 <w:i w:val="false"/>
                 <w:strike w:val="false"/>
@@ -15766,29 +15826,372 @@
                 <w:outline w:val="false"/>
                 <w:shadow w:val="false"/>
                 <w:color w:val="000000"/>
-                <w:sz w:val="17"/>
+                <w:sz w:val="20"/>
                 <w:szCs w:val="20"/>
                 <w:u w:val="none"/>
                 <w:em w:val="none"/>
               </w:rPr>
-              <w:t>H2O</w:t>
-            </w:r>
-          </w:p>
-          <w:p>
-            <w:pPr>
-              <w:pStyle w:val="Normalsmall"/>
-              <w:spacing w:lineRule="auto" w:line="240"/>
-              <w:rPr>
-                <w:rFonts w:ascii="Times New Roman" w:hAnsi="Times New Roman"/>
-                <w:sz w:val="20"/>
-                <w:szCs w:val="20"/>
-              </w:rPr>
-            </w:pPr>
-            <w:r>
-              <w:rPr>
-                <w:rFonts w:ascii="Times New Roman" w:hAnsi="Times New Roman"/>
-                <w:sz w:val="20"/>
-                <w:szCs w:val="20"/>
+              <w:t>H</w:t>
+            </w:r>
+          </w:p>
+          <w:p>
+            <w:pPr>
+              <w:pStyle w:val="Normalsmall"/>
+              <w:spacing w:lineRule="auto" w:line="240"/>
+              <w:rPr>
+                <w:rFonts w:ascii="Times New Roman" w:hAnsi="Times New Roman"/>
+                <w:sz w:val="20"/>
+                <w:szCs w:val="20"/>
+              </w:rPr>
+            </w:pPr>
+            <w:r>
+              <w:rPr>
+                <w:rFonts w:ascii="Times New Roman" w:hAnsi="Times New Roman"/>
+                <w:sz w:val="20"/>
+                <w:szCs w:val="20"/>
+              </w:rPr>
+              <w:t>Charge: +1</w:t>
+            </w:r>
+          </w:p>
+          <w:p>
+            <w:pPr>
+              <w:pStyle w:val="Normalsmall"/>
+              <w:spacing w:lineRule="auto" w:line="240"/>
+              <w:rPr>
+                <w:rFonts w:ascii="Times New Roman" w:hAnsi="Times New Roman"/>
+                <w:sz w:val="20"/>
+                <w:szCs w:val="20"/>
+              </w:rPr>
+            </w:pPr>
+            <w:r>
+              <w:rPr>
+                <w:rFonts w:ascii="Times New Roman" w:hAnsi="Times New Roman"/>
+                <w:sz w:val="20"/>
+                <w:szCs w:val="20"/>
+              </w:rPr>
+            </w:r>
+          </w:p>
+          <w:p>
+            <w:pPr>
+              <w:pStyle w:val="Normalsmall"/>
+              <w:spacing w:lineRule="auto" w:line="240"/>
+              <w:rPr>
+                <w:rFonts w:ascii="Times New Roman" w:hAnsi="Times New Roman"/>
+                <w:b w:val="false"/>
+                <w:bCs w:val="false"/>
+                <w:color w:val="000000"/>
+                <w:sz w:val="20"/>
+                <w:szCs w:val="20"/>
+                <w:lang w:val="de-DE"/>
+              </w:rPr>
+            </w:pPr>
+            <w:r>
+              <w:rPr>
+                <w:rFonts w:ascii="Times New Roman" w:hAnsi="Times New Roman"/>
+                <w:b w:val="false"/>
+                <w:bCs w:val="false"/>
+                <w:color w:val="000000"/>
+                <w:sz w:val="20"/>
+                <w:szCs w:val="20"/>
+                <w:lang w:val="de-DE"/>
+              </w:rPr>
+              <w:t>(M</w:t>
+            </w:r>
+            <w:r>
+              <w:rPr>
+                <w:rFonts w:ascii="Times New Roman" w:hAnsi="Times New Roman"/>
+                <w:b w:val="false"/>
+                <w:bCs w:val="false"/>
+                <w:color w:val="000000"/>
+                <w:sz w:val="20"/>
+                <w:szCs w:val="20"/>
+                <w:vertAlign w:val="subscript"/>
+                <w:lang w:val="de-DE"/>
+              </w:rPr>
+              <w:t xml:space="preserve">w </w:t>
+            </w:r>
+            <w:r>
+              <w:rPr>
+                <w:rFonts w:ascii="Times New Roman" w:hAnsi="Times New Roman"/>
+                <w:b w:val="false"/>
+                <w:bCs w:val="false"/>
+                <w:color w:val="000000"/>
+                <w:sz w:val="20"/>
+                <w:szCs w:val="20"/>
+                <w:lang w:val="de-DE"/>
+              </w:rPr>
+              <w:t>1.0</w:t>
+            </w:r>
+            <w:r>
+              <w:rPr>
+                <w:rFonts w:ascii="Times New Roman" w:hAnsi="Times New Roman"/>
+                <w:b w:val="false"/>
+                <w:bCs w:val="false"/>
+                <w:color w:val="000000"/>
+                <w:sz w:val="20"/>
+                <w:szCs w:val="20"/>
+                <w:lang w:val="de-DE"/>
+              </w:rPr>
+              <w:t>)</w:t>
+            </w:r>
+          </w:p>
+          <w:p>
+            <w:pPr>
+              <w:pStyle w:val="Normalsmall"/>
+              <w:spacing w:lineRule="auto" w:line="240"/>
+              <w:rPr>
+                <w:rFonts w:ascii="Times New Roman" w:hAnsi="Times New Roman"/>
+                <w:color w:val="000000"/>
+                <w:sz w:val="20"/>
+                <w:szCs w:val="20"/>
+                <w:lang w:val="de-DE"/>
+              </w:rPr>
+            </w:pPr>
+            <w:r>
+              <w:rPr>
+                <w:rFonts w:ascii="Times New Roman" w:hAnsi="Times New Roman"/>
+                <w:color w:val="000000"/>
+                <w:sz w:val="20"/>
+                <w:szCs w:val="20"/>
+                <w:lang w:val="de-DE"/>
+              </w:rPr>
+              <w:t>CHEBI:15378</w:t>
+            </w:r>
+          </w:p>
+          <w:p>
+            <w:pPr>
+              <w:pStyle w:val="Normalsmall"/>
+              <w:spacing w:lineRule="auto" w:line="240"/>
+              <w:rPr>
+                <w:rFonts w:ascii="Times New Roman" w:hAnsi="Times New Roman"/>
+                <w:color w:val="000000"/>
+                <w:sz w:val="20"/>
+                <w:szCs w:val="20"/>
+                <w:lang w:val="de-DE"/>
+              </w:rPr>
+            </w:pPr>
+            <w:bookmarkStart w:id="8" w:name="_GoBack"/>
+            <w:bookmarkEnd w:id="8"/>
+            <w:r>
+              <w:rPr>
+                <w:rFonts w:ascii="Times New Roman" w:hAnsi="Times New Roman"/>
+                <w:color w:val="000000"/>
+                <w:sz w:val="20"/>
+                <w:szCs w:val="20"/>
+                <w:lang w:val="de-DE"/>
+              </w:rPr>
+              <w:t>KEGG:C00080</w:t>
+            </w:r>
+          </w:p>
+        </w:tc>
+        <w:tc>
+          <w:tcPr>
+            <w:tcW w:w="1619" w:type="dxa"/>
+            <w:tcBorders>
+              <w:top w:val="nil"/>
+              <w:left w:val="nil"/>
+              <w:bottom w:val="single" w:sz="4" w:space="0" w:color="00000A"/>
+              <w:insideH w:val="single" w:sz="4" w:space="0" w:color="00000A"/>
+              <w:right w:val="nil"/>
+              <w:insideV w:val="nil"/>
+            </w:tcBorders>
+            <w:shd w:fill="auto" w:val="clear"/>
+          </w:tcPr>
+          <w:p>
+            <w:pPr>
+              <w:pStyle w:val="Normalsmall"/>
+              <w:spacing w:lineRule="auto" w:line="240"/>
+              <w:rPr>
+                <w:rFonts w:ascii="Times New Roman" w:hAnsi="Times New Roman"/>
+                <w:b w:val="false"/>
+                <w:bCs w:val="false"/>
+                <w:color w:val="000000"/>
+                <w:sz w:val="20"/>
+                <w:szCs w:val="20"/>
+                <w:lang w:val="de-DE"/>
+              </w:rPr>
+            </w:pPr>
+            <w:r>
+              <w:rPr>
+                <w:rFonts w:ascii="Times New Roman" w:hAnsi="Times New Roman"/>
+                <w:b w:val="false"/>
+                <w:bCs w:val="false"/>
+                <w:color w:val="000000"/>
+                <w:sz w:val="20"/>
+                <w:szCs w:val="20"/>
+                <w:lang w:val="de-DE"/>
+              </w:rPr>
+              <w:t>-</w:t>
+            </w:r>
+          </w:p>
+        </w:tc>
+        <w:tc>
+          <w:tcPr>
+            <w:tcW w:w="6030" w:type="dxa"/>
+            <w:tcBorders>
+              <w:top w:val="nil"/>
+              <w:left w:val="nil"/>
+              <w:bottom w:val="single" w:sz="4" w:space="0" w:color="00000A"/>
+              <w:insideH w:val="single" w:sz="4" w:space="0" w:color="00000A"/>
+              <w:right w:val="nil"/>
+              <w:insideV w:val="nil"/>
+            </w:tcBorders>
+            <w:shd w:fill="auto" w:val="clear"/>
+          </w:tcPr>
+          <w:p>
+            <w:pPr>
+              <w:pStyle w:val="Normalsmall"/>
+              <w:spacing w:lineRule="auto" w:line="240"/>
+              <w:rPr>
+                <w:rFonts w:ascii="Times New Roman" w:hAnsi="Times New Roman"/>
+                <w:color w:val="000000"/>
+                <w:sz w:val="20"/>
+                <w:szCs w:val="20"/>
+                <w:lang w:val="de-DE"/>
+              </w:rPr>
+            </w:pPr>
+            <w:r>
+              <w:rPr>
+                <w:rFonts w:ascii="Times New Roman" w:hAnsi="Times New Roman"/>
+                <w:color w:val="000000"/>
+                <w:sz w:val="20"/>
+                <w:szCs w:val="20"/>
+                <w:lang w:val="de-DE"/>
+              </w:rPr>
+              <w:t>Boundary species, included for mass and charge bilance.</w:t>
+            </w:r>
+          </w:p>
+        </w:tc>
+      </w:tr>
+      <w:tr>
+        <w:trPr>
+          <w:cantSplit w:val="false"/>
+        </w:trPr>
+        <w:tc>
+          <w:tcPr>
+            <w:tcW w:w="900" w:type="dxa"/>
+            <w:tcBorders>
+              <w:top w:val="nil"/>
+              <w:left w:val="nil"/>
+              <w:bottom w:val="single" w:sz="4" w:space="0" w:color="00000A"/>
+              <w:insideH w:val="single" w:sz="4" w:space="0" w:color="00000A"/>
+              <w:right w:val="nil"/>
+              <w:insideV w:val="nil"/>
+            </w:tcBorders>
+            <w:shd w:fill="FFFFFF" w:val="clear"/>
+          </w:tcPr>
+          <w:p>
+            <w:pPr>
+              <w:pStyle w:val="Normalsmall"/>
+              <w:spacing w:lineRule="auto" w:line="240"/>
+              <w:rPr>
+                <w:rFonts w:ascii="Times New Roman" w:hAnsi="Times New Roman"/>
+                <w:b/>
+                <w:color w:val="000000"/>
+                <w:sz w:val="20"/>
+                <w:szCs w:val="20"/>
+              </w:rPr>
+            </w:pPr>
+            <w:r>
+              <w:rPr>
+                <w:rFonts w:ascii="Times New Roman" w:hAnsi="Times New Roman"/>
+                <w:b/>
+                <w:color w:val="000000"/>
+                <w:sz w:val="20"/>
+                <w:szCs w:val="20"/>
+              </w:rPr>
+              <w:t>h2</w:t>
+            </w:r>
+          </w:p>
+        </w:tc>
+        <w:tc>
+          <w:tcPr>
+            <w:tcW w:w="1800" w:type="dxa"/>
+            <w:tcBorders>
+              <w:top w:val="nil"/>
+              <w:left w:val="nil"/>
+              <w:bottom w:val="single" w:sz="4" w:space="0" w:color="00000A"/>
+              <w:insideH w:val="single" w:sz="4" w:space="0" w:color="00000A"/>
+              <w:right w:val="nil"/>
+              <w:insideV w:val="nil"/>
+            </w:tcBorders>
+            <w:shd w:fill="FFFFFF" w:val="clear"/>
+          </w:tcPr>
+          <w:p>
+            <w:pPr>
+              <w:pStyle w:val="Normalsmall"/>
+              <w:spacing w:lineRule="auto" w:line="240"/>
+              <w:rPr>
+                <w:rFonts w:ascii="Times New Roman" w:hAnsi="Times New Roman"/>
+                <w:b/>
+                <w:color w:val="000000"/>
+                <w:sz w:val="20"/>
+                <w:szCs w:val="20"/>
+                <w:lang w:val="de-DE"/>
+              </w:rPr>
+            </w:pPr>
+            <w:r>
+              <w:rPr>
+                <w:rFonts w:ascii="Times New Roman" w:hAnsi="Times New Roman"/>
+                <w:b/>
+                <w:color w:val="000000"/>
+                <w:sz w:val="20"/>
+                <w:szCs w:val="20"/>
+                <w:lang w:val="de-DE"/>
+              </w:rPr>
+              <w:t>H2</w:t>
+            </w:r>
+          </w:p>
+          <w:p>
+            <w:pPr>
+              <w:pStyle w:val="Normalsmall"/>
+              <w:spacing w:lineRule="auto" w:line="240"/>
+              <w:rPr>
+                <w:rFonts w:ascii="Times New Roman" w:hAnsi="Times New Roman"/>
+                <w:b w:val="false"/>
+                <w:bCs w:val="false"/>
+                <w:color w:val="000000"/>
+                <w:sz w:val="20"/>
+                <w:szCs w:val="20"/>
+                <w:lang w:val="de-DE"/>
+              </w:rPr>
+            </w:pPr>
+            <w:r>
+              <w:rPr>
+                <w:rFonts w:ascii="Times New Roman" w:hAnsi="Times New Roman"/>
+                <w:b w:val="false"/>
+                <w:bCs w:val="false"/>
+                <w:color w:val="000000"/>
+                <w:sz w:val="20"/>
+                <w:szCs w:val="20"/>
+                <w:lang w:val="de-DE"/>
+              </w:rPr>
+              <w:t>H2</w:t>
+            </w:r>
+          </w:p>
+          <w:p>
+            <w:pPr>
+              <w:pStyle w:val="Normalsmall"/>
+              <w:spacing w:lineRule="auto" w:line="240"/>
+              <w:rPr>
+                <w:rFonts w:ascii="Times New Roman" w:hAnsi="Times New Roman"/>
+                <w:b w:val="false"/>
+                <w:bCs w:val="false"/>
+                <w:color w:val="000000"/>
+                <w:sz w:val="20"/>
+                <w:szCs w:val="20"/>
+                <w:lang w:val="de-DE"/>
+              </w:rPr>
+            </w:pPr>
+            <w:r>
+              <w:rPr>
+                <w:rFonts w:ascii="Times New Roman" w:hAnsi="Times New Roman"/>
+                <w:b w:val="false"/>
+                <w:bCs w:val="false"/>
+                <w:color w:val="000000"/>
+                <w:sz w:val="20"/>
+                <w:szCs w:val="20"/>
+                <w:lang w:val="de-DE"/>
               </w:rPr>
               <w:t>Charge: 0</w:t>
             </w:r>
@@ -15799,62 +16202,76 @@
               <w:spacing w:lineRule="auto" w:line="240"/>
               <w:rPr>
                 <w:rFonts w:ascii="Times New Roman" w:hAnsi="Times New Roman"/>
-                <w:sz w:val="20"/>
-                <w:szCs w:val="20"/>
-              </w:rPr>
-            </w:pPr>
-            <w:r>
-              <w:rPr>
-                <w:rFonts w:ascii="Times New Roman" w:hAnsi="Times New Roman"/>
-                <w:sz w:val="20"/>
-                <w:szCs w:val="20"/>
-              </w:rPr>
-            </w:r>
-          </w:p>
-          <w:p>
-            <w:pPr>
-              <w:pStyle w:val="Normalsmall"/>
-              <w:spacing w:lineRule="auto" w:line="240"/>
-              <w:rPr>
-                <w:rFonts w:ascii="Times New Roman" w:hAnsi="Times New Roman"/>
+                <w:b w:val="false"/>
+                <w:bCs w:val="false"/>
+                <w:sz w:val="20"/>
+                <w:szCs w:val="20"/>
+              </w:rPr>
+            </w:pPr>
+            <w:r>
+              <w:rPr>
+                <w:rFonts w:ascii="Times New Roman" w:hAnsi="Times New Roman"/>
+                <w:b w:val="false"/>
+                <w:bCs w:val="false"/>
+                <w:sz w:val="20"/>
+                <w:szCs w:val="20"/>
+              </w:rPr>
+            </w:r>
+          </w:p>
+          <w:p>
+            <w:pPr>
+              <w:pStyle w:val="Normalsmall"/>
+              <w:spacing w:lineRule="auto" w:line="240"/>
+              <w:rPr>
+                <w:b w:val="false"/>
+                <w:bCs w:val="false"/>
+              </w:rPr>
+            </w:pPr>
+            <w:r>
+              <w:rPr>
+                <w:rFonts w:ascii="Times New Roman" w:hAnsi="Times New Roman"/>
+                <w:b w:val="false"/>
+                <w:bCs w:val="false"/>
                 <w:color w:val="000000"/>
                 <w:sz w:val="20"/>
                 <w:szCs w:val="20"/>
                 <w:lang w:val="de-DE"/>
               </w:rPr>
-            </w:pPr>
-            <w:r>
-              <w:rPr>
-                <w:rFonts w:ascii="Times New Roman" w:hAnsi="Times New Roman"/>
+              <w:t>CHEBI:</w:t>
+            </w:r>
+            <w:r>
+              <w:rPr>
+                <w:b w:val="false"/>
+                <w:bCs w:val="false"/>
+              </w:rPr>
+              <w:t>18276</w:t>
+            </w:r>
+          </w:p>
+          <w:p>
+            <w:pPr>
+              <w:pStyle w:val="Normalsmall"/>
+              <w:spacing w:lineRule="auto" w:line="240"/>
+              <w:rPr>
+                <w:rFonts w:ascii="Times New Roman" w:hAnsi="Times New Roman"/>
+                <w:b w:val="false"/>
+                <w:bCs w:val="false"/>
                 <w:color w:val="000000"/>
                 <w:sz w:val="20"/>
                 <w:szCs w:val="20"/>
                 <w:lang w:val="de-DE"/>
               </w:rPr>
-              <w:t>CHEBI:15377</w:t>
-            </w:r>
-          </w:p>
-          <w:p>
-            <w:pPr>
-              <w:pStyle w:val="Normalsmall"/>
-              <w:spacing w:lineRule="auto" w:line="240"/>
-              <w:rPr>
-                <w:rFonts w:ascii="Times New Roman" w:hAnsi="Times New Roman"/>
+            </w:pPr>
+            <w:r>
+              <w:rPr>
+                <w:rFonts w:ascii="Times New Roman" w:hAnsi="Times New Roman"/>
+                <w:b w:val="false"/>
+                <w:bCs w:val="false"/>
                 <w:color w:val="000000"/>
                 <w:sz w:val="20"/>
                 <w:szCs w:val="20"/>
                 <w:lang w:val="de-DE"/>
               </w:rPr>
-            </w:pPr>
-            <w:r>
-              <w:rPr>
-                <w:rFonts w:ascii="Times New Roman" w:hAnsi="Times New Roman"/>
-                <w:color w:val="000000"/>
-                <w:sz w:val="20"/>
-                <w:szCs w:val="20"/>
-                <w:lang w:val="de-DE"/>
-              </w:rPr>
-              <w:t>KEGG:C00001</w:t>
+              <w:t>KEGG:C00282</w:t>
             </w:r>
           </w:p>
         </w:tc>
@@ -16015,7 +16432,7 @@
               <w:pStyle w:val="Normal"/>
               <w:spacing w:lineRule="auto" w:line="240"/>
               <w:rPr>
-                <w:rFonts w:ascii="Calibri" w:hAnsi="Calibri"/>
+                <w:rFonts w:ascii="Times New Roman" w:hAnsi="Times New Roman"/>
                 <w:b w:val="false"/>
                 <w:i w:val="false"/>
                 <w:strike w:val="false"/>
@@ -16023,7 +16440,7 @@
                 <w:outline w:val="false"/>
                 <w:shadow w:val="false"/>
                 <w:color w:val="000000"/>
-                <w:sz w:val="17"/>
+                <w:sz w:val="20"/>
                 <w:szCs w:val="20"/>
                 <w:u w:val="none"/>
                 <w:em w:val="none"/>
@@ -16031,7 +16448,7 @@
             </w:pPr>
             <w:r>
               <w:rPr>
-                <w:rFonts w:ascii="Calibri" w:hAnsi="Calibri"/>
+                <w:rFonts w:ascii="Times New Roman" w:hAnsi="Times New Roman"/>
                 <w:b w:val="false"/>
                 <w:i w:val="false"/>
                 <w:strike w:val="false"/>
@@ -16039,7 +16456,7 @@
                 <w:outline w:val="false"/>
                 <w:shadow w:val="false"/>
                 <w:color w:val="000000"/>
-                <w:sz w:val="17"/>
+                <w:sz w:val="20"/>
                 <w:szCs w:val="20"/>
                 <w:u w:val="none"/>
                 <w:em w:val="none"/>
@@ -16332,7 +16749,7 @@
               <w:pStyle w:val="Normalsmall"/>
               <w:spacing w:lineRule="auto" w:line="240"/>
               <w:rPr>
-                <w:rFonts w:ascii="Calibri" w:hAnsi="Calibri"/>
+                <w:rFonts w:ascii="Times New Roman" w:hAnsi="Times New Roman"/>
                 <w:b w:val="false"/>
                 <w:i w:val="false"/>
                 <w:strike w:val="false"/>
@@ -16340,7 +16757,8 @@
                 <w:outline w:val="false"/>
                 <w:shadow w:val="false"/>
                 <w:color w:val="000000"/>
-                <w:sz w:val="17"/>
+                <w:sz w:val="20"/>
+                <w:szCs w:val="20"/>
                 <w:u w:val="none"/>
                 <w:em w:val="none"/>
               </w:rPr>
@@ -16356,7 +16774,7 @@
             </w:r>
             <w:r>
               <w:rPr>
-                <w:rFonts w:ascii="Calibri" w:hAnsi="Calibri"/>
+                <w:rFonts w:ascii="Times New Roman" w:hAnsi="Times New Roman"/>
                 <w:b w:val="false"/>
                 <w:i w:val="false"/>
                 <w:strike w:val="false"/>
@@ -16364,7 +16782,8 @@
                 <w:outline w:val="false"/>
                 <w:shadow w:val="false"/>
                 <w:color w:val="000000"/>
-                <w:sz w:val="17"/>
+                <w:sz w:val="20"/>
+                <w:szCs w:val="20"/>
                 <w:u w:val="none"/>
                 <w:em w:val="none"/>
               </w:rPr>
@@ -17771,7 +18190,7 @@
         <w:spacing w:lineRule="auto" w:line="240"/>
         <w:rPr/>
       </w:pPr>
-      <w:bookmarkStart w:id="2" w:name="_ENREF_1"/>
+      <w:bookmarkStart w:id="9" w:name="_ENREF_1"/>
       <w:r>
         <w:rPr/>
         <w:t>Diepenbrock, F.</w:t>
@@ -17802,7 +18221,7 @@
         </w:rPr>
         <w:t>25</w:t>
       </w:r>
-      <w:bookmarkEnd w:id="2"/>
+      <w:bookmarkEnd w:id="9"/>
       <w:r>
         <w:rPr/>
         <w:t>, 37-39.</w:t>
@@ -17814,7 +18233,7 @@
         <w:spacing w:lineRule="auto" w:line="240"/>
         <w:rPr/>
       </w:pPr>
-      <w:bookmarkStart w:id="3" w:name="_ENREF_2"/>
+      <w:bookmarkStart w:id="10" w:name="_ENREF_2"/>
       <w:r>
         <w:rPr/>
         <w:t xml:space="preserve">Fridovich-Keil, J.L. (2006) Galactosemia: the good, the bad, and the unknown, </w:t>
@@ -17835,7 +18254,7 @@
         </w:rPr>
         <w:t>209</w:t>
       </w:r>
-      <w:bookmarkEnd w:id="3"/>
+      <w:bookmarkEnd w:id="10"/>
       <w:r>
         <w:rPr/>
         <w:t>, 701-705.</w:t>
@@ -17847,7 +18266,7 @@
         <w:spacing w:lineRule="auto" w:line="240"/>
         <w:rPr/>
       </w:pPr>
-      <w:bookmarkStart w:id="4" w:name="_ENREF_3"/>
+      <w:bookmarkStart w:id="11" w:name="_ENREF_3"/>
       <w:r>
         <w:rPr/>
         <w:t>Guynn, R.W.</w:t>
@@ -17878,7 +18297,7 @@
         </w:rPr>
         <w:t>140</w:t>
       </w:r>
-      <w:bookmarkEnd w:id="4"/>
+      <w:bookmarkEnd w:id="11"/>
       <w:r>
         <w:rPr/>
         <w:t>, 369-375.</w:t>
@@ -17890,7 +18309,7 @@
         <w:spacing w:lineRule="auto" w:line="240"/>
         <w:rPr/>
       </w:pPr>
-      <w:bookmarkStart w:id="5" w:name="_ENREF_4"/>
+      <w:bookmarkStart w:id="12" w:name="_ENREF_4"/>
       <w:r>
         <w:rPr/>
         <w:t xml:space="preserve">Keppler, D. and Decker, K. (1969) Studies on the mechanism of galactosamine-1-phosphate and its inhibition of UDP-glucose pyrophosphorylase, </w:t>
@@ -17911,7 +18330,7 @@
         </w:rPr>
         <w:t>10</w:t>
       </w:r>
-      <w:bookmarkEnd w:id="5"/>
+      <w:bookmarkEnd w:id="12"/>
       <w:r>
         <w:rPr/>
         <w:t>, 219-225.</w:t>
@@ -17923,7 +18342,7 @@
         <w:spacing w:lineRule="auto" w:line="240"/>
         <w:rPr/>
       </w:pPr>
-      <w:bookmarkStart w:id="6" w:name="_ENREF_5"/>
+      <w:bookmarkStart w:id="13" w:name="_ENREF_5"/>
       <w:r>
         <w:rPr/>
         <w:t>Keppler, D.</w:t>
@@ -17954,7 +18373,7 @@
         </w:rPr>
         <w:t>4</w:t>
       </w:r>
-      <w:bookmarkEnd w:id="6"/>
+      <w:bookmarkEnd w:id="13"/>
       <w:r>
         <w:rPr/>
         <w:t>, 278-280.</w:t>
@@ -17966,7 +18385,7 @@
         <w:spacing w:lineRule="auto" w:line="240"/>
         <w:rPr/>
       </w:pPr>
-      <w:bookmarkStart w:id="7" w:name="_ENREF_6"/>
+      <w:bookmarkStart w:id="14" w:name="_ENREF_6"/>
       <w:r>
         <w:rPr/>
         <w:t xml:space="preserve">Keppler, D., Rudigier, J. and Decker, K. (1970) Trapping of uridine phosphates by D-galactose in ethanol-treated liver, </w:t>
@@ -17987,7 +18406,7 @@
         </w:rPr>
         <w:t>11</w:t>
       </w:r>
-      <w:bookmarkEnd w:id="7"/>
+      <w:bookmarkEnd w:id="14"/>
       <w:r>
         <w:rPr/>
         <w:t>, 193-196.</w:t>
@@ -17999,7 +18418,7 @@
         <w:spacing w:lineRule="auto" w:line="240"/>
         <w:rPr/>
       </w:pPr>
-      <w:bookmarkStart w:id="8" w:name="_ENREF_7"/>
+      <w:bookmarkStart w:id="15" w:name="_ENREF_7"/>
       <w:r>
         <w:rPr/>
         <w:t xml:space="preserve">König, M., Bulik, S. and Holzhütter, H.G. (2012) Quantifying the contribution of the liver to glucose homeostasis: a detailed kinetic model of human hepatic glucose metabolism, </w:t>
@@ -18020,7 +18439,7 @@
         </w:rPr>
         <w:t>8</w:t>
       </w:r>
-      <w:bookmarkEnd w:id="8"/>
+      <w:bookmarkEnd w:id="15"/>
       <w:r>
         <w:rPr/>
         <w:t>, e1002577.</w:t>
@@ -18032,7 +18451,7 @@
         <w:spacing w:lineRule="auto" w:line="240"/>
         <w:rPr/>
       </w:pPr>
-      <w:bookmarkStart w:id="9" w:name="_ENREF_8"/>
+      <w:bookmarkStart w:id="16" w:name="_ENREF_8"/>
       <w:r>
         <w:rPr/>
         <w:t>Lai, K.</w:t>
@@ -18063,7 +18482,7 @@
         </w:rPr>
         <w:t>13</w:t>
       </w:r>
-      <w:bookmarkEnd w:id="9"/>
+      <w:bookmarkEnd w:id="16"/>
       <w:r>
         <w:rPr/>
         <w:t>, 285-294.</w:t>
@@ -18075,7 +18494,7 @@
         <w:spacing w:lineRule="auto" w:line="240"/>
         <w:rPr/>
       </w:pPr>
-      <w:bookmarkStart w:id="10" w:name="_ENREF_9"/>
+      <w:bookmarkStart w:id="17" w:name="_ENREF_9"/>
       <w:r>
         <w:rPr/>
         <w:t xml:space="preserve">Leslie, N.D. (2003) Insights into the pathogenesis of galactosemia, </w:t>
@@ -18096,7 +18515,7 @@
         </w:rPr>
         <w:t>23</w:t>
       </w:r>
-      <w:bookmarkEnd w:id="10"/>
+      <w:bookmarkEnd w:id="17"/>
       <w:r>
         <w:rPr/>
         <w:t>, 59-80.</w:t>
@@ -18108,7 +18527,7 @@
         <w:spacing w:lineRule="auto" w:line="240"/>
         <w:rPr/>
       </w:pPr>
-      <w:bookmarkStart w:id="11" w:name="_ENREF_10"/>
+      <w:bookmarkStart w:id="18" w:name="_ENREF_10"/>
       <w:r>
         <w:rPr/>
         <w:t xml:space="preserve">Orfanos, A.P., Jinks, D.C. and Guthrie, R. (1986) Microassay for estimation of galactose and galactose-1-phosphate in dried blood specimens, </w:t>
@@ -18129,7 +18548,7 @@
         </w:rPr>
         <w:t>19</w:t>
       </w:r>
-      <w:bookmarkEnd w:id="11"/>
+      <w:bookmarkEnd w:id="18"/>
       <w:r>
         <w:rPr/>
         <w:t>, 225-228.</w:t>
@@ -18141,7 +18560,7 @@
         <w:spacing w:lineRule="auto" w:line="240"/>
         <w:rPr/>
       </w:pPr>
-      <w:bookmarkStart w:id="12" w:name="_ENREF_11"/>
+      <w:bookmarkStart w:id="19" w:name="_ENREF_11"/>
       <w:r>
         <w:rPr>
           <w:lang w:val="de-DE"/>
@@ -18181,7 +18600,7 @@
         </w:rPr>
         <w:t>112</w:t>
       </w:r>
-      <w:bookmarkEnd w:id="12"/>
+      <w:bookmarkEnd w:id="19"/>
       <w:r>
         <w:rPr/>
         <w:t>, 477-478.</w:t>
@@ -18193,7 +18612,7 @@
         <w:spacing w:lineRule="auto" w:line="240"/>
         <w:rPr/>
       </w:pPr>
-      <w:bookmarkStart w:id="13" w:name="_ENREF_12"/>
+      <w:bookmarkStart w:id="20" w:name="_ENREF_12"/>
       <w:r>
         <w:rPr/>
         <w:t>Schadewaldt, P.</w:t>
@@ -18224,7 +18643,7 @@
         </w:rPr>
         <w:t>46</w:t>
       </w:r>
-      <w:bookmarkEnd w:id="13"/>
+      <w:bookmarkEnd w:id="20"/>
       <w:r>
         <w:rPr/>
         <w:t>, 612-619.</w:t>
@@ -18236,7 +18655,7 @@
         <w:spacing w:lineRule="auto" w:line="240"/>
         <w:rPr/>
       </w:pPr>
-      <w:bookmarkStart w:id="14" w:name="_ENREF_13"/>
+      <w:bookmarkStart w:id="21" w:name="_ENREF_13"/>
       <w:r>
         <w:rPr/>
         <w:t xml:space="preserve">Segal, S. (1995) Defective galactosylation in galactosemia: is low cell UDPgalactose an explanation?, </w:t>
@@ -18257,7 +18676,7 @@
         </w:rPr>
         <w:t>154</w:t>
       </w:r>
-      <w:bookmarkEnd w:id="14"/>
+      <w:bookmarkEnd w:id="21"/>
       <w:r>
         <w:rPr/>
         <w:t>, S65-71.</w:t>
@@ -18269,7 +18688,7 @@
         <w:spacing w:lineRule="auto" w:line="240"/>
         <w:rPr/>
       </w:pPr>
-      <w:bookmarkStart w:id="15" w:name="_ENREF_14"/>
+      <w:bookmarkStart w:id="22" w:name="_ENREF_14"/>
       <w:r>
         <w:rPr/>
         <w:t xml:space="preserve">Segal, S. and Rogers, S. (1971) Nucleotide inhibition of mammalian liver galactose-I-phosphate uridylyltransferase, </w:t>
@@ -18290,7 +18709,7 @@
         </w:rPr>
         <w:t>250</w:t>
       </w:r>
-      <w:bookmarkEnd w:id="15"/>
+      <w:bookmarkEnd w:id="22"/>
       <w:r>
         <w:rPr/>
         <w:t>, 351-360.</w:t>
@@ -18302,7 +18721,7 @@
         <w:spacing w:lineRule="auto" w:line="240"/>
         <w:rPr/>
       </w:pPr>
-      <w:bookmarkStart w:id="16" w:name="_ENREF_15"/>
+      <w:bookmarkStart w:id="23" w:name="_ENREF_15"/>
       <w:r>
         <w:rPr>
           <w:lang w:val="de-DE"/>
@@ -18342,7 +18761,7 @@
         </w:rPr>
         <w:t>50</w:t>
       </w:r>
-      <w:bookmarkEnd w:id="16"/>
+      <w:bookmarkEnd w:id="23"/>
       <w:r>
         <w:rPr/>
         <w:t>, 266-269.</w:t>
@@ -18354,7 +18773,7 @@
         <w:spacing w:lineRule="auto" w:line="240"/>
         <w:rPr/>
       </w:pPr>
-      <w:bookmarkStart w:id="17" w:name="_ENREF_16"/>
+      <w:bookmarkStart w:id="24" w:name="_ENREF_16"/>
       <w:r>
         <w:rPr/>
         <w:t>Wells, W.W.</w:t>
@@ -18385,7 +18804,7 @@
         </w:rPr>
         <w:t>240</w:t>
       </w:r>
-      <w:bookmarkEnd w:id="17"/>
+      <w:bookmarkEnd w:id="24"/>
       <w:r>
         <w:rPr/>
         <w:t>, 1002-1004.</w:t>
@@ -18397,7 +18816,7 @@
         <w:spacing w:lineRule="auto" w:line="240"/>
         <w:rPr/>
       </w:pPr>
-      <w:bookmarkStart w:id="18" w:name="_ENREF_17"/>
+      <w:bookmarkStart w:id="25" w:name="_ENREF_17"/>
       <w:r>
         <w:rPr/>
         <w:t>Yamaguchi, A.</w:t>
@@ -18428,7 +18847,7 @@
         </w:rPr>
         <w:t>35</w:t>
       </w:r>
-      <w:bookmarkEnd w:id="18"/>
+      <w:bookmarkEnd w:id="25"/>
       <w:r>
         <w:rPr/>
         <w:t>, 1962-1964.</w:t>
@@ -18468,7 +18887,75 @@
 
 <file path=word/comments.xml><?xml version="1.0" encoding="utf-8"?>
 <w:comments xmlns:o="urn:schemas-microsoft-com:office:office" xmlns:r="http://schemas.openxmlformats.org/officeDocument/2006/relationships" xmlns:v="urn:schemas-microsoft-com:vml" xmlns:w="http://schemas.openxmlformats.org/wordprocessingml/2006/main" xmlns:w10="urn:schemas-microsoft-com:office:word" xmlns:wp="http://schemas.openxmlformats.org/drawingml/2006/wordprocessingDrawing">
-  <w:comment w:id="0" w:author="Unknown Author" w:date="2015-12-02T15:08:25Z" w:initials=""/>
+  <w:comment w:id="0" w:author="Unknown Author" w:date="2015-12-02T15:08:25Z" w:initials="">
+    <w:p>
+      <w:r>
+        <w:rPr>
+          <w:rFonts w:eastAsia="Droid Sans Fallback" w:ascii="Ubuntu" w:hAnsi="Ubuntu" w:cs="Times New Roman"/>
+          <w:b w:val="false"/>
+          <w:bCs w:val="false"/>
+          <w:i w:val="false"/>
+          <w:iCs w:val="false"/>
+          <w:caps w:val="false"/>
+          <w:smallCaps w:val="false"/>
+          <w:strike w:val="false"/>
+          <w:dstrike w:val="false"/>
+          <w:outline w:val="false"/>
+          <w:shadow w:val="false"/>
+          <w:emboss w:val="false"/>
+          <w:imprint w:val="false"/>
+          <w:color w:val="auto"/>
+          <w:spacing w:val="0"/>
+          <w:w w:val="100"/>
+          <w:position w:val="0"/>
+          <w:sz w:val="20"/>
+          <w:sz w:val="20"/>
+          <w:szCs w:val="20"/>
+          <w:u w:val="none"/>
+          <w:vertAlign w:val="baseline"/>
+          <w:em w:val="none"/>
+          <w:lang w:bidi="ar-SA" w:eastAsia="en-US" w:val="en-GB"/>
+        </w:rPr>
+        <w:t>* NADP &amp; NADPH references for concentrations</w:t>
+      </w:r>
+    </w:p>
+    <w:p>
+      <w:r>
+        <w:rPr>
+          <w:rFonts w:eastAsia="Droid Sans Fallback" w:cs="Times New Roman" w:ascii="Ubuntu" w:hAnsi="Ubuntu"/>
+          <w:b w:val="false"/>
+          <w:bCs w:val="false"/>
+          <w:i w:val="false"/>
+          <w:iCs w:val="false"/>
+          <w:caps w:val="false"/>
+          <w:smallCaps w:val="false"/>
+          <w:strike w:val="false"/>
+          <w:dstrike w:val="false"/>
+          <w:outline w:val="false"/>
+          <w:shadow w:val="false"/>
+          <w:emboss w:val="false"/>
+          <w:imprint w:val="false"/>
+          <w:color w:val="auto"/>
+          <w:spacing w:val="0"/>
+          <w:w w:val="100"/>
+          <w:position w:val="0"/>
+          <w:sz w:val="20"/>
+          <w:sz w:val="20"/>
+          <w:szCs w:val="20"/>
+          <w:u w:val="none"/>
+          <w:vertAlign w:val="baseline"/>
+          <w:em w:val="none"/>
+          <w:lang w:val="en-GB" w:eastAsia="en-US" w:bidi="ar-SA"/>
+        </w:rPr>
+        <w:t>* Table for concentrations to compare with simulations.</w:t>
+      </w:r>
+    </w:p>
+    <w:p>
+      <w:r>
+        <w:rPr/>
+      </w:r>
+    </w:p>
+  </w:comment>
 </w:comments>
 </file>
 

</xml_diff>